<commit_message>
Java 8 Stream API
</commit_message>
<xml_diff>
--- a/Java and Spring Framework Notes.docx
+++ b/Java and Spring Framework Notes.docx
@@ -48648,16 +48648,7 @@
           <w:sz w:val="28"/>
           <w:highlight w:val="yellow"/>
         </w:rPr>
-        <w:t xml:space="preserve"> 09</w:t>
-      </w:r>
-      <w:r>
-        <w:rPr>
-          <w:rFonts w:ascii="Courier New" w:hAnsi="Courier New" w:cs="Courier New"/>
-          <w:b/>
-          <w:sz w:val="28"/>
-          <w:highlight w:val="yellow"/>
-        </w:rPr>
-        <w:t>/11/2020</w:t>
+        <w:t xml:space="preserve"> 09/11/2020</w:t>
       </w:r>
     </w:p>
     <w:p>
@@ -53867,6 +53858,1164 @@
           <w:sz w:val="28"/>
         </w:rPr>
       </w:pPr>
+    </w:p>
+    <w:p>
+      <w:pPr>
+        <w:rPr>
+          <w:rFonts w:ascii="Courier New" w:hAnsi="Courier New" w:cs="Courier New"/>
+          <w:sz w:val="28"/>
+        </w:rPr>
+      </w:pPr>
+    </w:p>
+    <w:p>
+      <w:pPr>
+        <w:rPr>
+          <w:rFonts w:ascii="Courier New" w:hAnsi="Courier New" w:cs="Courier New"/>
+          <w:sz w:val="28"/>
+        </w:rPr>
+      </w:pPr>
+      <w:r>
+        <w:rPr>
+          <w:rFonts w:ascii="Courier New" w:hAnsi="Courier New" w:cs="Courier New"/>
+          <w:b/>
+          <w:sz w:val="28"/>
+          <w:highlight w:val="yellow"/>
+        </w:rPr>
+        <w:t xml:space="preserve">Day </w:t>
+      </w:r>
+      <w:proofErr w:type="gramStart"/>
+      <w:r>
+        <w:rPr>
+          <w:rFonts w:ascii="Courier New" w:hAnsi="Courier New" w:cs="Courier New"/>
+          <w:b/>
+          <w:sz w:val="28"/>
+          <w:highlight w:val="yellow"/>
+        </w:rPr>
+        <w:t>9 :</w:t>
+      </w:r>
+      <w:proofErr w:type="gramEnd"/>
+      <w:r>
+        <w:rPr>
+          <w:rFonts w:ascii="Courier New" w:hAnsi="Courier New" w:cs="Courier New"/>
+          <w:b/>
+          <w:sz w:val="28"/>
+          <w:highlight w:val="yellow"/>
+        </w:rPr>
+        <w:t xml:space="preserve"> 11/12</w:t>
+      </w:r>
+      <w:r>
+        <w:rPr>
+          <w:rFonts w:ascii="Courier New" w:hAnsi="Courier New" w:cs="Courier New"/>
+          <w:b/>
+          <w:sz w:val="28"/>
+          <w:highlight w:val="yellow"/>
+        </w:rPr>
+        <w:t>/2020</w:t>
+      </w:r>
+    </w:p>
+    <w:p>
+      <w:pPr>
+        <w:rPr>
+          <w:rFonts w:ascii="Courier New" w:hAnsi="Courier New" w:cs="Courier New"/>
+          <w:sz w:val="28"/>
+        </w:rPr>
+      </w:pPr>
+    </w:p>
+    <w:p>
+      <w:pPr>
+        <w:rPr>
+          <w:rFonts w:ascii="Courier New" w:hAnsi="Courier New" w:cs="Courier New"/>
+          <w:sz w:val="28"/>
+        </w:rPr>
+      </w:pPr>
+      <w:r>
+        <w:rPr>
+          <w:rFonts w:ascii="Courier New" w:hAnsi="Courier New" w:cs="Courier New"/>
+          <w:sz w:val="28"/>
+        </w:rPr>
+        <w:t xml:space="preserve">Stream </w:t>
+      </w:r>
+      <w:proofErr w:type="gramStart"/>
+      <w:r>
+        <w:rPr>
+          <w:rFonts w:ascii="Courier New" w:hAnsi="Courier New" w:cs="Courier New"/>
+          <w:sz w:val="28"/>
+        </w:rPr>
+        <w:t>API :</w:t>
+      </w:r>
+      <w:proofErr w:type="gramEnd"/>
+      <w:r>
+        <w:rPr>
+          <w:rFonts w:ascii="Courier New" w:hAnsi="Courier New" w:cs="Courier New"/>
+          <w:sz w:val="28"/>
+        </w:rPr>
+        <w:t xml:space="preserve"> </w:t>
+      </w:r>
+    </w:p>
+    <w:p>
+      <w:pPr>
+        <w:rPr>
+          <w:rFonts w:ascii="Courier New" w:hAnsi="Courier New" w:cs="Courier New"/>
+          <w:sz w:val="28"/>
+        </w:rPr>
+      </w:pPr>
+      <w:r>
+        <w:rPr>
+          <w:rFonts w:ascii="Courier New" w:hAnsi="Courier New" w:cs="Courier New"/>
+          <w:sz w:val="28"/>
+        </w:rPr>
+        <w:t xml:space="preserve">Collection Framework is like a Data Structure. A collection is an in-memory data structure to hold </w:t>
+      </w:r>
+      <w:proofErr w:type="gramStart"/>
+      <w:r>
+        <w:rPr>
+          <w:rFonts w:ascii="Courier New" w:hAnsi="Courier New" w:cs="Courier New"/>
+          <w:sz w:val="28"/>
+        </w:rPr>
+        <w:t>value(</w:t>
+      </w:r>
+      <w:proofErr w:type="gramEnd"/>
+      <w:r>
+        <w:rPr>
+          <w:rFonts w:ascii="Courier New" w:hAnsi="Courier New" w:cs="Courier New"/>
+          <w:sz w:val="28"/>
+        </w:rPr>
+        <w:t>primitive or user-defined objects) and before we start using collections. All the values been populated.</w:t>
+      </w:r>
+    </w:p>
+    <w:p>
+      <w:pPr>
+        <w:rPr>
+          <w:rFonts w:ascii="Courier New" w:hAnsi="Courier New" w:cs="Courier New"/>
+          <w:sz w:val="28"/>
+        </w:rPr>
+      </w:pPr>
+    </w:p>
+    <w:p>
+      <w:pPr>
+        <w:rPr>
+          <w:rFonts w:ascii="Courier New" w:hAnsi="Courier New" w:cs="Courier New"/>
+          <w:sz w:val="28"/>
+        </w:rPr>
+      </w:pPr>
+      <w:r>
+        <w:rPr>
+          <w:rFonts w:ascii="Courier New" w:hAnsi="Courier New" w:cs="Courier New"/>
+          <w:sz w:val="28"/>
+        </w:rPr>
+        <w:t xml:space="preserve">Java Stream doesn’t store data. It operate on the </w:t>
+      </w:r>
+      <w:proofErr w:type="gramStart"/>
+      <w:r>
+        <w:rPr>
+          <w:rFonts w:ascii="Courier New" w:hAnsi="Courier New" w:cs="Courier New"/>
+          <w:sz w:val="28"/>
+        </w:rPr>
+        <w:t>source(</w:t>
+      </w:r>
+      <w:proofErr w:type="gramEnd"/>
+      <w:r>
+        <w:rPr>
+          <w:rFonts w:ascii="Courier New" w:hAnsi="Courier New" w:cs="Courier New"/>
+          <w:sz w:val="28"/>
+        </w:rPr>
+        <w:t xml:space="preserve">collection) data structure and produce pipelined data that can be use and perform any specific operation on demand. </w:t>
+      </w:r>
+    </w:p>
+    <w:p>
+      <w:pPr>
+        <w:rPr>
+          <w:rFonts w:ascii="Courier New" w:hAnsi="Courier New" w:cs="Courier New"/>
+          <w:sz w:val="28"/>
+        </w:rPr>
+      </w:pPr>
+    </w:p>
+    <w:p>
+      <w:pPr>
+        <w:rPr>
+          <w:rFonts w:ascii="Courier New" w:hAnsi="Courier New" w:cs="Courier New"/>
+          <w:sz w:val="28"/>
+        </w:rPr>
+      </w:pPr>
+      <w:proofErr w:type="gramStart"/>
+      <w:r>
+        <w:rPr>
+          <w:rFonts w:ascii="Courier New" w:hAnsi="Courier New" w:cs="Courier New"/>
+          <w:sz w:val="28"/>
+        </w:rPr>
+        <w:t>Stream :</w:t>
+      </w:r>
+      <w:proofErr w:type="gramEnd"/>
+      <w:r>
+        <w:rPr>
+          <w:rFonts w:ascii="Courier New" w:hAnsi="Courier New" w:cs="Courier New"/>
+          <w:sz w:val="28"/>
+        </w:rPr>
+        <w:t xml:space="preserve"> Flow of data. It abstraction between source and destination. </w:t>
+      </w:r>
+    </w:p>
+    <w:p>
+      <w:pPr>
+        <w:rPr>
+          <w:rFonts w:ascii="Courier New" w:hAnsi="Courier New" w:cs="Courier New"/>
+          <w:sz w:val="28"/>
+        </w:rPr>
+      </w:pPr>
+    </w:p>
+    <w:p>
+      <w:pPr>
+        <w:rPr>
+          <w:rFonts w:ascii="Courier New" w:hAnsi="Courier New" w:cs="Courier New"/>
+          <w:sz w:val="28"/>
+        </w:rPr>
+      </w:pPr>
+    </w:p>
+    <w:p>
+      <w:pPr>
+        <w:rPr>
+          <w:rFonts w:ascii="Courier New" w:hAnsi="Courier New" w:cs="Courier New"/>
+          <w:sz w:val="28"/>
+        </w:rPr>
+      </w:pPr>
+      <w:r>
+        <w:rPr>
+          <w:rFonts w:ascii="Courier New" w:hAnsi="Courier New" w:cs="Courier New"/>
+          <w:sz w:val="28"/>
+          <w:highlight w:val="yellow"/>
+        </w:rPr>
+        <w:t>Array/Collection</w:t>
+      </w:r>
+      <w:r>
+        <w:rPr>
+          <w:rFonts w:ascii="Courier New" w:hAnsi="Courier New" w:cs="Courier New"/>
+          <w:sz w:val="28"/>
+        </w:rPr>
+        <w:t xml:space="preserve"> -</w:t>
+      </w:r>
+      <w:r>
+        <w:rPr>
+          <w:rFonts w:ascii="Courier New" w:hAnsi="Courier New" w:cs="Courier New"/>
+          <w:sz w:val="28"/>
+        </w:rPr>
+        <w:sym w:font="Wingdings" w:char="F0E0"/>
+      </w:r>
+      <w:proofErr w:type="gramStart"/>
+      <w:r>
+        <w:rPr>
+          <w:rFonts w:ascii="Courier New" w:hAnsi="Courier New" w:cs="Courier New"/>
+          <w:sz w:val="28"/>
+        </w:rPr>
+        <w:t>Source(</w:t>
+      </w:r>
+      <w:proofErr w:type="gramEnd"/>
+      <w:r>
+        <w:rPr>
+          <w:rFonts w:ascii="Courier New" w:hAnsi="Courier New" w:cs="Courier New"/>
+          <w:sz w:val="28"/>
+        </w:rPr>
+        <w:t>Stream)----</w:t>
+      </w:r>
+      <w:r>
+        <w:rPr>
+          <w:rFonts w:ascii="Courier New" w:hAnsi="Courier New" w:cs="Courier New"/>
+          <w:sz w:val="28"/>
+        </w:rPr>
+        <w:sym w:font="Wingdings" w:char="F0E0"/>
+      </w:r>
+      <w:r>
+        <w:rPr>
+          <w:rFonts w:ascii="Courier New" w:hAnsi="Courier New" w:cs="Courier New"/>
+          <w:sz w:val="28"/>
+        </w:rPr>
+        <w:t xml:space="preserve"> Op1-</w:t>
+      </w:r>
+      <w:r>
+        <w:rPr>
+          <w:rFonts w:ascii="Courier New" w:hAnsi="Courier New" w:cs="Courier New"/>
+          <w:sz w:val="28"/>
+        </w:rPr>
+        <w:sym w:font="Wingdings" w:char="F0E0"/>
+      </w:r>
+      <w:r>
+        <w:rPr>
+          <w:rFonts w:ascii="Courier New" w:hAnsi="Courier New" w:cs="Courier New"/>
+          <w:sz w:val="28"/>
+        </w:rPr>
+        <w:t>Op2</w:t>
+      </w:r>
+      <w:r>
+        <w:rPr>
+          <w:rFonts w:ascii="Courier New" w:hAnsi="Courier New" w:cs="Courier New"/>
+          <w:sz w:val="28"/>
+        </w:rPr>
+        <w:sym w:font="Wingdings" w:char="F0E0"/>
+      </w:r>
+      <w:r>
+        <w:rPr>
+          <w:rFonts w:ascii="Courier New" w:hAnsi="Courier New" w:cs="Courier New"/>
+          <w:sz w:val="28"/>
+        </w:rPr>
+        <w:t>Op3-</w:t>
+      </w:r>
+      <w:r>
+        <w:rPr>
+          <w:rFonts w:ascii="Courier New" w:hAnsi="Courier New" w:cs="Courier New"/>
+          <w:sz w:val="28"/>
+        </w:rPr>
+        <w:sym w:font="Wingdings" w:char="F0E0"/>
+      </w:r>
+      <w:proofErr w:type="spellStart"/>
+      <w:r>
+        <w:rPr>
+          <w:rFonts w:ascii="Courier New" w:hAnsi="Courier New" w:cs="Courier New"/>
+          <w:sz w:val="28"/>
+        </w:rPr>
+        <w:t>Opn</w:t>
+      </w:r>
+      <w:proofErr w:type="spellEnd"/>
+      <w:r>
+        <w:rPr>
+          <w:rFonts w:ascii="Courier New" w:hAnsi="Courier New" w:cs="Courier New"/>
+          <w:sz w:val="28"/>
+        </w:rPr>
+        <w:t>---</w:t>
+      </w:r>
+      <w:r>
+        <w:rPr>
+          <w:rFonts w:ascii="Courier New" w:hAnsi="Courier New" w:cs="Courier New"/>
+          <w:sz w:val="28"/>
+        </w:rPr>
+        <w:sym w:font="Wingdings" w:char="F0E0"/>
+      </w:r>
+      <w:r>
+        <w:rPr>
+          <w:rFonts w:ascii="Courier New" w:hAnsi="Courier New" w:cs="Courier New"/>
+          <w:sz w:val="28"/>
+        </w:rPr>
+        <w:t xml:space="preserve"> </w:t>
+      </w:r>
+      <w:r>
+        <w:rPr>
+          <w:rFonts w:ascii="Courier New" w:hAnsi="Courier New" w:cs="Courier New"/>
+          <w:sz w:val="28"/>
+        </w:rPr>
+        <w:t xml:space="preserve">Destination </w:t>
+      </w:r>
+      <w:r>
+        <w:rPr>
+          <w:rFonts w:ascii="Courier New" w:hAnsi="Courier New" w:cs="Courier New"/>
+          <w:sz w:val="28"/>
+        </w:rPr>
+        <w:t>(terminator operator)</w:t>
+      </w:r>
+    </w:p>
+    <w:p>
+      <w:pPr>
+        <w:rPr>
+          <w:rFonts w:ascii="Courier New" w:hAnsi="Courier New" w:cs="Courier New"/>
+          <w:sz w:val="28"/>
+        </w:rPr>
+      </w:pPr>
+    </w:p>
+    <w:p>
+      <w:pPr>
+        <w:rPr>
+          <w:rFonts w:ascii="Courier New" w:hAnsi="Courier New" w:cs="Courier New"/>
+          <w:sz w:val="28"/>
+        </w:rPr>
+      </w:pPr>
+      <w:r>
+        <w:rPr>
+          <w:rFonts w:ascii="Courier New" w:hAnsi="Courier New" w:cs="Courier New"/>
+          <w:sz w:val="28"/>
+        </w:rPr>
+        <w:t xml:space="preserve">Op </w:t>
+      </w:r>
+      <w:r>
+        <w:rPr>
+          <w:rFonts w:ascii="Courier New" w:hAnsi="Courier New" w:cs="Courier New"/>
+          <w:sz w:val="28"/>
+        </w:rPr>
+        <w:sym w:font="Wingdings" w:char="F0E0"/>
+      </w:r>
+      <w:r>
+        <w:rPr>
+          <w:rFonts w:ascii="Courier New" w:hAnsi="Courier New" w:cs="Courier New"/>
+          <w:sz w:val="28"/>
+        </w:rPr>
+        <w:t xml:space="preserve"> Intermediate operator it return stream reference. </w:t>
+      </w:r>
+    </w:p>
+    <w:p>
+      <w:pPr>
+        <w:rPr>
+          <w:rFonts w:ascii="Courier New" w:hAnsi="Courier New" w:cs="Courier New"/>
+          <w:sz w:val="28"/>
+        </w:rPr>
+      </w:pPr>
+      <w:r>
+        <w:rPr>
+          <w:rFonts w:ascii="Courier New" w:hAnsi="Courier New" w:cs="Courier New"/>
+          <w:sz w:val="28"/>
+        </w:rPr>
+        <w:t xml:space="preserve">Destination </w:t>
+      </w:r>
+      <w:r>
+        <w:rPr>
+          <w:rFonts w:ascii="Courier New" w:hAnsi="Courier New" w:cs="Courier New"/>
+          <w:sz w:val="28"/>
+        </w:rPr>
+        <w:sym w:font="Wingdings" w:char="F0E0"/>
+      </w:r>
+      <w:r>
+        <w:rPr>
+          <w:rFonts w:ascii="Courier New" w:hAnsi="Courier New" w:cs="Courier New"/>
+          <w:sz w:val="28"/>
+        </w:rPr>
+        <w:t xml:space="preserve"> </w:t>
+      </w:r>
+      <w:r>
+        <w:rPr>
+          <w:rFonts w:ascii="Courier New" w:hAnsi="Courier New" w:cs="Courier New"/>
+          <w:sz w:val="28"/>
+        </w:rPr>
+        <w:t xml:space="preserve">It return non stream reference or any primitive value. </w:t>
+      </w:r>
+    </w:p>
+    <w:p>
+      <w:pPr>
+        <w:rPr>
+          <w:rFonts w:ascii="Courier New" w:hAnsi="Courier New" w:cs="Courier New"/>
+          <w:sz w:val="28"/>
+        </w:rPr>
+      </w:pPr>
+    </w:p>
+    <w:p>
+      <w:pPr>
+        <w:rPr>
+          <w:rFonts w:ascii="Courier New" w:hAnsi="Courier New" w:cs="Courier New"/>
+          <w:sz w:val="28"/>
+        </w:rPr>
+      </w:pPr>
+      <w:r>
+        <w:rPr>
+          <w:rFonts w:ascii="Courier New" w:hAnsi="Courier New" w:cs="Courier New"/>
+          <w:sz w:val="28"/>
+        </w:rPr>
+        <w:t xml:space="preserve">Top core functional interface. </w:t>
+      </w:r>
+    </w:p>
+    <w:p>
+      <w:pPr>
+        <w:rPr>
+          <w:rFonts w:ascii="Courier New" w:hAnsi="Courier New" w:cs="Courier New"/>
+          <w:sz w:val="28"/>
+        </w:rPr>
+      </w:pPr>
+      <w:proofErr w:type="spellStart"/>
+      <w:r>
+        <w:rPr>
+          <w:rFonts w:ascii="Courier New" w:hAnsi="Courier New" w:cs="Courier New"/>
+          <w:sz w:val="28"/>
+        </w:rPr>
+        <w:t>java.util.function</w:t>
+      </w:r>
+      <w:proofErr w:type="spellEnd"/>
+      <w:r>
+        <w:rPr>
+          <w:rFonts w:ascii="Courier New" w:hAnsi="Courier New" w:cs="Courier New"/>
+          <w:sz w:val="28"/>
+        </w:rPr>
+        <w:t>.*;</w:t>
+      </w:r>
+    </w:p>
+    <w:p>
+      <w:pPr>
+        <w:rPr>
+          <w:rFonts w:ascii="Courier New" w:hAnsi="Courier New" w:cs="Courier New"/>
+          <w:sz w:val="28"/>
+        </w:rPr>
+      </w:pPr>
+      <w:r>
+        <w:rPr>
+          <w:rFonts w:ascii="Courier New" w:hAnsi="Courier New" w:cs="Courier New"/>
+          <w:sz w:val="28"/>
+        </w:rPr>
+        <w:tab/>
+      </w:r>
+    </w:p>
+    <w:p>
+      <w:pPr>
+        <w:rPr>
+          <w:rFonts w:ascii="Courier New" w:hAnsi="Courier New" w:cs="Courier New"/>
+          <w:sz w:val="28"/>
+        </w:rPr>
+      </w:pPr>
+      <w:r>
+        <w:rPr>
+          <w:rFonts w:ascii="Courier New" w:hAnsi="Courier New" w:cs="Courier New"/>
+          <w:sz w:val="28"/>
+        </w:rPr>
+        <w:tab/>
+        <w:t xml:space="preserve">4 interfaces </w:t>
+      </w:r>
+    </w:p>
+    <w:p>
+      <w:pPr>
+        <w:pStyle w:val="ListParagraph"/>
+        <w:numPr>
+          <w:ilvl w:val="0"/>
+          <w:numId w:val="21"/>
+        </w:numPr>
+        <w:rPr>
+          <w:rFonts w:ascii="Courier New" w:hAnsi="Courier New" w:cs="Courier New"/>
+          <w:sz w:val="28"/>
+        </w:rPr>
+      </w:pPr>
+      <w:r>
+        <w:rPr>
+          <w:rFonts w:ascii="Courier New" w:hAnsi="Courier New" w:cs="Courier New"/>
+          <w:sz w:val="28"/>
+        </w:rPr>
+        <w:t xml:space="preserve"> </w:t>
+      </w:r>
+      <w:proofErr w:type="gramStart"/>
+      <w:r>
+        <w:rPr>
+          <w:rFonts w:ascii="Courier New" w:hAnsi="Courier New" w:cs="Courier New"/>
+          <w:sz w:val="28"/>
+          <w:highlight w:val="yellow"/>
+        </w:rPr>
+        <w:t>Predicate</w:t>
+      </w:r>
+      <w:r>
+        <w:rPr>
+          <w:rFonts w:ascii="Courier New" w:hAnsi="Courier New" w:cs="Courier New"/>
+          <w:sz w:val="28"/>
+        </w:rPr>
+        <w:t xml:space="preserve"> :</w:t>
+      </w:r>
+      <w:proofErr w:type="gramEnd"/>
+      <w:r>
+        <w:rPr>
+          <w:rFonts w:ascii="Courier New" w:hAnsi="Courier New" w:cs="Courier New"/>
+          <w:sz w:val="28"/>
+        </w:rPr>
+        <w:t xml:space="preserve"> </w:t>
+      </w:r>
+      <w:r>
+        <w:rPr>
+          <w:rFonts w:ascii="Courier New" w:hAnsi="Courier New" w:cs="Courier New"/>
+          <w:sz w:val="28"/>
+        </w:rPr>
+        <w:tab/>
+        <w:t xml:space="preserve">test(T) takes T parameter and return Boolean value. </w:t>
+      </w:r>
+    </w:p>
+    <w:p>
+      <w:pPr>
+        <w:pStyle w:val="ListParagraph"/>
+        <w:numPr>
+          <w:ilvl w:val="0"/>
+          <w:numId w:val="21"/>
+        </w:numPr>
+        <w:rPr>
+          <w:rFonts w:ascii="Courier New" w:hAnsi="Courier New" w:cs="Courier New"/>
+          <w:sz w:val="28"/>
+        </w:rPr>
+      </w:pPr>
+      <w:proofErr w:type="gramStart"/>
+      <w:r>
+        <w:rPr>
+          <w:rFonts w:ascii="Courier New" w:hAnsi="Courier New" w:cs="Courier New"/>
+          <w:sz w:val="28"/>
+          <w:highlight w:val="yellow"/>
+        </w:rPr>
+        <w:t>Function</w:t>
+      </w:r>
+      <w:r>
+        <w:rPr>
+          <w:rFonts w:ascii="Courier New" w:hAnsi="Courier New" w:cs="Courier New"/>
+          <w:sz w:val="28"/>
+        </w:rPr>
+        <w:t xml:space="preserve"> :</w:t>
+      </w:r>
+      <w:proofErr w:type="gramEnd"/>
+      <w:r>
+        <w:rPr>
+          <w:rFonts w:ascii="Courier New" w:hAnsi="Courier New" w:cs="Courier New"/>
+          <w:sz w:val="28"/>
+        </w:rPr>
+        <w:t xml:space="preserve"> apply(T) takes T parameter and return R. </w:t>
+      </w:r>
+    </w:p>
+    <w:p>
+      <w:pPr>
+        <w:pStyle w:val="ListParagraph"/>
+        <w:numPr>
+          <w:ilvl w:val="0"/>
+          <w:numId w:val="21"/>
+        </w:numPr>
+        <w:rPr>
+          <w:rFonts w:ascii="Courier New" w:hAnsi="Courier New" w:cs="Courier New"/>
+          <w:sz w:val="28"/>
+        </w:rPr>
+      </w:pPr>
+      <w:proofErr w:type="gramStart"/>
+      <w:r>
+        <w:rPr>
+          <w:rFonts w:ascii="Courier New" w:hAnsi="Courier New" w:cs="Courier New"/>
+          <w:sz w:val="28"/>
+        </w:rPr>
+        <w:t>Supplier :</w:t>
+      </w:r>
+      <w:proofErr w:type="gramEnd"/>
+      <w:r>
+        <w:rPr>
+          <w:rFonts w:ascii="Courier New" w:hAnsi="Courier New" w:cs="Courier New"/>
+          <w:sz w:val="28"/>
+        </w:rPr>
+        <w:t xml:space="preserve"> get() no parameter but return T value. </w:t>
+      </w:r>
+    </w:p>
+    <w:p>
+      <w:pPr>
+        <w:pStyle w:val="ListParagraph"/>
+        <w:numPr>
+          <w:ilvl w:val="0"/>
+          <w:numId w:val="21"/>
+        </w:numPr>
+        <w:rPr>
+          <w:rFonts w:ascii="Courier New" w:hAnsi="Courier New" w:cs="Courier New"/>
+          <w:sz w:val="28"/>
+        </w:rPr>
+      </w:pPr>
+      <w:proofErr w:type="gramStart"/>
+      <w:r>
+        <w:rPr>
+          <w:rFonts w:ascii="Courier New" w:hAnsi="Courier New" w:cs="Courier New"/>
+          <w:sz w:val="28"/>
+          <w:highlight w:val="yellow"/>
+        </w:rPr>
+        <w:t>Consumer</w:t>
+      </w:r>
+      <w:r>
+        <w:rPr>
+          <w:rFonts w:ascii="Courier New" w:hAnsi="Courier New" w:cs="Courier New"/>
+          <w:sz w:val="28"/>
+        </w:rPr>
+        <w:t xml:space="preserve"> :</w:t>
+      </w:r>
+      <w:proofErr w:type="gramEnd"/>
+      <w:r>
+        <w:rPr>
+          <w:rFonts w:ascii="Courier New" w:hAnsi="Courier New" w:cs="Courier New"/>
+          <w:sz w:val="28"/>
+        </w:rPr>
+        <w:t xml:space="preserve"> accept(T) take T parameter but no return type. </w:t>
+      </w:r>
+    </w:p>
+    <w:p>
+      <w:pPr>
+        <w:rPr>
+          <w:rFonts w:ascii="Courier New" w:hAnsi="Courier New" w:cs="Courier New"/>
+          <w:sz w:val="28"/>
+        </w:rPr>
+      </w:pPr>
+    </w:p>
+    <w:p>
+      <w:pPr>
+        <w:rPr>
+          <w:rFonts w:ascii="Courier New" w:hAnsi="Courier New" w:cs="Courier New"/>
+          <w:b/>
+          <w:sz w:val="28"/>
+        </w:rPr>
+      </w:pPr>
+      <w:r>
+        <w:rPr>
+          <w:rFonts w:ascii="Courier New" w:hAnsi="Courier New" w:cs="Courier New"/>
+          <w:b/>
+          <w:sz w:val="28"/>
+        </w:rPr>
+        <w:t xml:space="preserve">Comparator using Java8 Steam API </w:t>
+      </w:r>
+      <w:r>
+        <w:rPr>
+          <w:rFonts w:ascii="Courier New" w:hAnsi="Courier New" w:cs="Courier New"/>
+          <w:b/>
+          <w:sz w:val="28"/>
+        </w:rPr>
+        <w:t xml:space="preserve">with lambda Expression. </w:t>
+      </w:r>
+    </w:p>
+    <w:p>
+      <w:pPr>
+        <w:rPr>
+          <w:rFonts w:ascii="Courier New" w:hAnsi="Courier New" w:cs="Courier New"/>
+          <w:b/>
+          <w:sz w:val="28"/>
+        </w:rPr>
+      </w:pPr>
+    </w:p>
+    <w:p>
+      <w:pPr>
+        <w:rPr>
+          <w:rFonts w:ascii="Courier New" w:hAnsi="Courier New" w:cs="Courier New"/>
+          <w:b/>
+          <w:sz w:val="28"/>
+        </w:rPr>
+      </w:pPr>
+      <w:r>
+        <w:rPr>
+          <w:rFonts w:ascii="Courier New" w:hAnsi="Courier New" w:cs="Courier New"/>
+          <w:b/>
+          <w:sz w:val="28"/>
+        </w:rPr>
+        <w:t xml:space="preserve">Date API in Java8 </w:t>
+      </w:r>
+    </w:p>
+    <w:p>
+      <w:pPr>
+        <w:rPr>
+          <w:rFonts w:ascii="Courier New" w:hAnsi="Courier New" w:cs="Courier New"/>
+          <w:b/>
+          <w:sz w:val="28"/>
+        </w:rPr>
+      </w:pPr>
+    </w:p>
+    <w:p>
+      <w:pPr>
+        <w:rPr>
+          <w:rFonts w:ascii="Courier New" w:hAnsi="Courier New" w:cs="Courier New"/>
+          <w:b/>
+          <w:sz w:val="28"/>
+        </w:rPr>
+      </w:pPr>
+      <w:r>
+        <w:rPr>
+          <w:rFonts w:ascii="Courier New" w:hAnsi="Courier New" w:cs="Courier New"/>
+          <w:b/>
+          <w:sz w:val="28"/>
+        </w:rPr>
+        <w:t xml:space="preserve">Before Java8 if we can to do any date </w:t>
+      </w:r>
+      <w:proofErr w:type="gramStart"/>
+      <w:r>
+        <w:rPr>
+          <w:rFonts w:ascii="Courier New" w:hAnsi="Courier New" w:cs="Courier New"/>
+          <w:b/>
+          <w:sz w:val="28"/>
+        </w:rPr>
+        <w:t>operation</w:t>
+      </w:r>
+      <w:proofErr w:type="gramEnd"/>
+      <w:r>
+        <w:rPr>
+          <w:rFonts w:ascii="Courier New" w:hAnsi="Courier New" w:cs="Courier New"/>
+          <w:b/>
+          <w:sz w:val="28"/>
+        </w:rPr>
+        <w:t xml:space="preserve"> </w:t>
+      </w:r>
+    </w:p>
+    <w:p>
+      <w:pPr>
+        <w:rPr>
+          <w:rFonts w:ascii="Courier New" w:hAnsi="Courier New" w:cs="Courier New"/>
+          <w:b/>
+          <w:sz w:val="28"/>
+        </w:rPr>
+      </w:pPr>
+    </w:p>
+    <w:p>
+      <w:pPr>
+        <w:rPr>
+          <w:rFonts w:ascii="Courier New" w:hAnsi="Courier New" w:cs="Courier New"/>
+          <w:b/>
+          <w:sz w:val="28"/>
+        </w:rPr>
+      </w:pPr>
+      <w:proofErr w:type="gramStart"/>
+      <w:r>
+        <w:rPr>
+          <w:rFonts w:ascii="Courier New" w:hAnsi="Courier New" w:cs="Courier New"/>
+          <w:b/>
+          <w:sz w:val="28"/>
+        </w:rPr>
+        <w:t>Date :</w:t>
+      </w:r>
+      <w:proofErr w:type="gramEnd"/>
+      <w:r>
+        <w:rPr>
+          <w:rFonts w:ascii="Courier New" w:hAnsi="Courier New" w:cs="Courier New"/>
+          <w:b/>
+          <w:sz w:val="28"/>
+        </w:rPr>
+        <w:t xml:space="preserve"> </w:t>
+      </w:r>
+      <w:proofErr w:type="spellStart"/>
+      <w:r>
+        <w:rPr>
+          <w:rFonts w:ascii="Courier New" w:hAnsi="Courier New" w:cs="Courier New"/>
+          <w:b/>
+          <w:sz w:val="28"/>
+        </w:rPr>
+        <w:t>util</w:t>
+      </w:r>
+      <w:proofErr w:type="spellEnd"/>
+      <w:r>
+        <w:rPr>
+          <w:rFonts w:ascii="Courier New" w:hAnsi="Courier New" w:cs="Courier New"/>
+          <w:b/>
+          <w:sz w:val="28"/>
+        </w:rPr>
+        <w:t xml:space="preserve"> (Basic Methods). </w:t>
+      </w:r>
+    </w:p>
+    <w:p>
+      <w:pPr>
+        <w:rPr>
+          <w:rFonts w:ascii="Courier New" w:hAnsi="Courier New" w:cs="Courier New"/>
+          <w:b/>
+          <w:sz w:val="28"/>
+        </w:rPr>
+      </w:pPr>
+      <w:r>
+        <w:rPr>
+          <w:rFonts w:ascii="Courier New" w:hAnsi="Courier New" w:cs="Courier New"/>
+          <w:b/>
+          <w:sz w:val="28"/>
+        </w:rPr>
+        <w:t xml:space="preserve">Calendar </w:t>
+      </w:r>
+      <w:proofErr w:type="gramStart"/>
+      <w:r>
+        <w:rPr>
+          <w:rFonts w:ascii="Courier New" w:hAnsi="Courier New" w:cs="Courier New"/>
+          <w:b/>
+          <w:sz w:val="28"/>
+        </w:rPr>
+        <w:t>class :</w:t>
+      </w:r>
+      <w:proofErr w:type="gramEnd"/>
+      <w:r>
+        <w:rPr>
+          <w:rFonts w:ascii="Courier New" w:hAnsi="Courier New" w:cs="Courier New"/>
+          <w:b/>
+          <w:sz w:val="28"/>
+        </w:rPr>
+        <w:t xml:space="preserve"> </w:t>
+      </w:r>
+      <w:proofErr w:type="spellStart"/>
+      <w:r>
+        <w:rPr>
+          <w:rFonts w:ascii="Courier New" w:hAnsi="Courier New" w:cs="Courier New"/>
+          <w:b/>
+          <w:sz w:val="28"/>
+        </w:rPr>
+        <w:t>util</w:t>
+      </w:r>
+      <w:proofErr w:type="spellEnd"/>
+      <w:r>
+        <w:rPr>
+          <w:rFonts w:ascii="Courier New" w:hAnsi="Courier New" w:cs="Courier New"/>
+          <w:b/>
+          <w:sz w:val="28"/>
+        </w:rPr>
+        <w:t xml:space="preserve"> (more methods)</w:t>
+      </w:r>
+    </w:p>
+    <w:p>
+      <w:pPr>
+        <w:rPr>
+          <w:rFonts w:ascii="Courier New" w:hAnsi="Courier New" w:cs="Courier New"/>
+          <w:b/>
+          <w:sz w:val="28"/>
+        </w:rPr>
+      </w:pPr>
+      <w:r>
+        <w:rPr>
+          <w:rFonts w:ascii="Courier New" w:hAnsi="Courier New" w:cs="Courier New"/>
+          <w:b/>
+          <w:sz w:val="28"/>
+        </w:rPr>
+        <w:t xml:space="preserve">Convert custom date format </w:t>
+      </w:r>
+    </w:p>
+    <w:p>
+      <w:pPr>
+        <w:rPr>
+          <w:rFonts w:ascii="Courier New" w:hAnsi="Courier New" w:cs="Courier New"/>
+          <w:b/>
+          <w:sz w:val="28"/>
+        </w:rPr>
+      </w:pPr>
+      <w:proofErr w:type="spellStart"/>
+      <w:proofErr w:type="gramStart"/>
+      <w:r>
+        <w:rPr>
+          <w:rFonts w:ascii="Courier New" w:hAnsi="Courier New" w:cs="Courier New"/>
+          <w:b/>
+          <w:sz w:val="28"/>
+        </w:rPr>
+        <w:lastRenderedPageBreak/>
+        <w:t>SimpleDateFormat</w:t>
+      </w:r>
+      <w:proofErr w:type="spellEnd"/>
+      <w:r>
+        <w:rPr>
+          <w:rFonts w:ascii="Courier New" w:hAnsi="Courier New" w:cs="Courier New"/>
+          <w:b/>
+          <w:sz w:val="28"/>
+        </w:rPr>
+        <w:t xml:space="preserve"> :</w:t>
+      </w:r>
+      <w:proofErr w:type="gramEnd"/>
+      <w:r>
+        <w:rPr>
+          <w:rFonts w:ascii="Courier New" w:hAnsi="Courier New" w:cs="Courier New"/>
+          <w:b/>
+          <w:sz w:val="28"/>
+        </w:rPr>
+        <w:t xml:space="preserve"> text package. </w:t>
+      </w:r>
+    </w:p>
+    <w:p>
+      <w:pPr>
+        <w:rPr>
+          <w:rFonts w:ascii="Courier New" w:hAnsi="Courier New" w:cs="Courier New"/>
+          <w:b/>
+          <w:sz w:val="28"/>
+        </w:rPr>
+      </w:pPr>
+    </w:p>
+    <w:p>
+      <w:pPr>
+        <w:rPr>
+          <w:rFonts w:ascii="Courier New" w:hAnsi="Courier New" w:cs="Courier New"/>
+          <w:b/>
+          <w:sz w:val="28"/>
+        </w:rPr>
+      </w:pPr>
+      <w:r>
+        <w:rPr>
+          <w:rFonts w:ascii="Courier New" w:hAnsi="Courier New" w:cs="Courier New"/>
+          <w:b/>
+          <w:sz w:val="28"/>
+        </w:rPr>
+        <w:t>Date class is mutable class. (We can change the date).</w:t>
+      </w:r>
+    </w:p>
+    <w:p>
+      <w:pPr>
+        <w:rPr>
+          <w:rFonts w:ascii="Courier New" w:hAnsi="Courier New" w:cs="Courier New"/>
+          <w:b/>
+          <w:sz w:val="28"/>
+        </w:rPr>
+      </w:pPr>
+    </w:p>
+    <w:p>
+      <w:pPr>
+        <w:rPr>
+          <w:rFonts w:ascii="Courier New" w:hAnsi="Courier New" w:cs="Courier New"/>
+          <w:b/>
+          <w:sz w:val="28"/>
+        </w:rPr>
+      </w:pPr>
+      <w:r>
+        <w:rPr>
+          <w:rFonts w:ascii="Courier New" w:hAnsi="Courier New" w:cs="Courier New"/>
+          <w:b/>
+          <w:sz w:val="28"/>
+        </w:rPr>
+        <w:t xml:space="preserve">Employee </w:t>
+      </w:r>
+      <w:proofErr w:type="spellStart"/>
+      <w:r>
+        <w:rPr>
+          <w:rFonts w:ascii="Courier New" w:hAnsi="Courier New" w:cs="Courier New"/>
+          <w:b/>
+          <w:sz w:val="28"/>
+        </w:rPr>
+        <w:t>javaBean</w:t>
+      </w:r>
+      <w:proofErr w:type="spellEnd"/>
+      <w:r>
+        <w:rPr>
+          <w:rFonts w:ascii="Courier New" w:hAnsi="Courier New" w:cs="Courier New"/>
+          <w:b/>
+          <w:sz w:val="28"/>
+        </w:rPr>
+        <w:t xml:space="preserve"> </w:t>
+      </w:r>
+    </w:p>
+    <w:p>
+      <w:pPr>
+        <w:rPr>
+          <w:rFonts w:ascii="Courier New" w:hAnsi="Courier New" w:cs="Courier New"/>
+          <w:b/>
+          <w:sz w:val="28"/>
+        </w:rPr>
+      </w:pPr>
+      <w:proofErr w:type="spellStart"/>
+      <w:r>
+        <w:rPr>
+          <w:rFonts w:ascii="Courier New" w:hAnsi="Courier New" w:cs="Courier New"/>
+          <w:b/>
+          <w:sz w:val="28"/>
+        </w:rPr>
+        <w:t>Id</w:t>
+      </w:r>
+      <w:proofErr w:type="gramStart"/>
+      <w:r>
+        <w:rPr>
+          <w:rFonts w:ascii="Courier New" w:hAnsi="Courier New" w:cs="Courier New"/>
+          <w:b/>
+          <w:sz w:val="28"/>
+        </w:rPr>
+        <w:t>,name,salary,dob</w:t>
+      </w:r>
+      <w:proofErr w:type="spellEnd"/>
+      <w:proofErr w:type="gramEnd"/>
+      <w:r>
+        <w:rPr>
+          <w:rFonts w:ascii="Courier New" w:hAnsi="Courier New" w:cs="Courier New"/>
+          <w:b/>
+          <w:sz w:val="28"/>
+        </w:rPr>
+        <w:t xml:space="preserve">, </w:t>
+      </w:r>
+      <w:proofErr w:type="spellStart"/>
+      <w:r>
+        <w:rPr>
+          <w:rFonts w:ascii="Courier New" w:hAnsi="Courier New" w:cs="Courier New"/>
+          <w:b/>
+          <w:sz w:val="28"/>
+        </w:rPr>
+        <w:t>doj</w:t>
+      </w:r>
+      <w:proofErr w:type="spellEnd"/>
+      <w:r>
+        <w:rPr>
+          <w:rFonts w:ascii="Courier New" w:hAnsi="Courier New" w:cs="Courier New"/>
+          <w:b/>
+          <w:sz w:val="28"/>
+        </w:rPr>
+        <w:t xml:space="preserve"> </w:t>
+      </w:r>
+    </w:p>
+    <w:p>
+      <w:pPr>
+        <w:rPr>
+          <w:rFonts w:ascii="Courier New" w:hAnsi="Courier New" w:cs="Courier New"/>
+          <w:b/>
+          <w:sz w:val="28"/>
+        </w:rPr>
+      </w:pPr>
+      <w:r>
+        <w:rPr>
+          <w:rFonts w:ascii="Courier New" w:hAnsi="Courier New" w:cs="Courier New"/>
+          <w:b/>
+          <w:sz w:val="28"/>
+        </w:rPr>
+        <w:t xml:space="preserve">Setter and getter methods. </w:t>
+      </w:r>
+    </w:p>
+    <w:p>
+      <w:pPr>
+        <w:rPr>
+          <w:rFonts w:ascii="Courier New" w:hAnsi="Courier New" w:cs="Courier New"/>
+          <w:b/>
+          <w:sz w:val="28"/>
+        </w:rPr>
+      </w:pPr>
+    </w:p>
+    <w:p>
+      <w:pPr>
+        <w:rPr>
+          <w:rFonts w:ascii="Courier New" w:hAnsi="Courier New" w:cs="Courier New"/>
+          <w:b/>
+          <w:sz w:val="28"/>
+        </w:rPr>
+      </w:pPr>
+      <w:r>
+        <w:rPr>
+          <w:rFonts w:ascii="Courier New" w:hAnsi="Courier New" w:cs="Courier New"/>
+          <w:b/>
+          <w:sz w:val="28"/>
+        </w:rPr>
+        <w:t>Java 8</w:t>
+      </w:r>
+    </w:p>
+    <w:p>
+      <w:pPr>
+        <w:rPr>
+          <w:rFonts w:ascii="Courier New" w:hAnsi="Courier New" w:cs="Courier New"/>
+          <w:b/>
+          <w:sz w:val="28"/>
+        </w:rPr>
+      </w:pPr>
+      <w:r>
+        <w:rPr>
+          <w:rFonts w:ascii="Courier New" w:hAnsi="Courier New" w:cs="Courier New"/>
+          <w:b/>
+          <w:sz w:val="28"/>
+        </w:rPr>
+        <w:t xml:space="preserve">All date related classes are part of </w:t>
+      </w:r>
+      <w:r>
+        <w:rPr>
+          <w:rFonts w:ascii="Courier New" w:hAnsi="Courier New" w:cs="Courier New"/>
+          <w:b/>
+          <w:sz w:val="28"/>
+          <w:highlight w:val="yellow"/>
+        </w:rPr>
+        <w:t>time</w:t>
+      </w:r>
+      <w:r>
+        <w:rPr>
+          <w:rFonts w:ascii="Courier New" w:hAnsi="Courier New" w:cs="Courier New"/>
+          <w:b/>
+          <w:sz w:val="28"/>
+        </w:rPr>
+        <w:t xml:space="preserve"> package. </w:t>
+      </w:r>
+    </w:p>
+    <w:p>
+      <w:pPr>
+        <w:rPr>
+          <w:rFonts w:ascii="Courier New" w:hAnsi="Courier New" w:cs="Courier New"/>
+          <w:b/>
+          <w:sz w:val="28"/>
+        </w:rPr>
+      </w:pPr>
+      <w:r>
+        <w:rPr>
+          <w:rFonts w:ascii="Courier New" w:hAnsi="Courier New" w:cs="Courier New"/>
+          <w:b/>
+          <w:sz w:val="28"/>
+        </w:rPr>
+        <w:t xml:space="preserve">All those classes are immutable classes. </w:t>
+      </w:r>
+    </w:p>
+    <w:p>
+      <w:pPr>
+        <w:rPr>
+          <w:rFonts w:ascii="Courier New" w:hAnsi="Courier New" w:cs="Courier New"/>
+          <w:b/>
+          <w:sz w:val="28"/>
+        </w:rPr>
+      </w:pPr>
+    </w:p>
+    <w:p>
+      <w:pPr>
+        <w:rPr>
+          <w:rFonts w:ascii="Courier New" w:hAnsi="Courier New" w:cs="Courier New"/>
+          <w:b/>
+          <w:sz w:val="28"/>
+        </w:rPr>
+      </w:pPr>
       <w:bookmarkStart w:id="0" w:name="_GoBack"/>
       <w:bookmarkEnd w:id="0"/>
     </w:p>
@@ -53885,6 +55034,29 @@
           <w:sz w:val="28"/>
         </w:rPr>
       </w:pPr>
+    </w:p>
+    <w:p>
+      <w:pPr>
+        <w:rPr>
+          <w:rFonts w:ascii="Courier New" w:hAnsi="Courier New" w:cs="Courier New"/>
+          <w:sz w:val="28"/>
+        </w:rPr>
+      </w:pPr>
+    </w:p>
+    <w:p>
+      <w:pPr>
+        <w:rPr>
+          <w:rFonts w:ascii="Courier New" w:hAnsi="Courier New" w:cs="Courier New"/>
+          <w:sz w:val="28"/>
+        </w:rPr>
+      </w:pPr>
+      <w:r>
+        <w:rPr>
+          <w:rFonts w:ascii="Courier New" w:hAnsi="Courier New" w:cs="Courier New"/>
+          <w:sz w:val="28"/>
+        </w:rPr>
+        <w:t xml:space="preserve"> </w:t>
+      </w:r>
     </w:p>
     <w:p>
       <w:pPr>
@@ -54266,9 +55438,9 @@
     </w:lvl>
   </w:abstractNum>
   <w:abstractNum w:abstractNumId="2" w15:restartNumberingAfterBreak="0">
-    <w:nsid w:val="12201616"/>
+    <w:nsid w:val="10CD4270"/>
     <w:multiLevelType w:val="hybridMultilevel"/>
-    <w:tmpl w:val="451E267C"/>
+    <w:tmpl w:val="0BA4EE04"/>
     <w:lvl w:ilvl="0" w:tplc="4009000F">
       <w:start w:val="1"/>
       <w:numFmt w:val="decimal"/>
@@ -54355,6 +55527,95 @@
     </w:lvl>
   </w:abstractNum>
   <w:abstractNum w:abstractNumId="3" w15:restartNumberingAfterBreak="0">
+    <w:nsid w:val="12201616"/>
+    <w:multiLevelType w:val="hybridMultilevel"/>
+    <w:tmpl w:val="451E267C"/>
+    <w:lvl w:ilvl="0" w:tplc="4009000F">
+      <w:start w:val="1"/>
+      <w:numFmt w:val="decimal"/>
+      <w:lvlText w:val="%1."/>
+      <w:lvlJc w:val="left"/>
+      <w:pPr>
+        <w:ind w:left="720" w:hanging="360"/>
+      </w:pPr>
+      <w:rPr>
+        <w:rFonts w:hint="default"/>
+      </w:rPr>
+    </w:lvl>
+    <w:lvl w:ilvl="1" w:tplc="40090019" w:tentative="1">
+      <w:start w:val="1"/>
+      <w:numFmt w:val="lowerLetter"/>
+      <w:lvlText w:val="%2."/>
+      <w:lvlJc w:val="left"/>
+      <w:pPr>
+        <w:ind w:left="1440" w:hanging="360"/>
+      </w:pPr>
+    </w:lvl>
+    <w:lvl w:ilvl="2" w:tplc="4009001B" w:tentative="1">
+      <w:start w:val="1"/>
+      <w:numFmt w:val="lowerRoman"/>
+      <w:lvlText w:val="%3."/>
+      <w:lvlJc w:val="right"/>
+      <w:pPr>
+        <w:ind w:left="2160" w:hanging="180"/>
+      </w:pPr>
+    </w:lvl>
+    <w:lvl w:ilvl="3" w:tplc="4009000F" w:tentative="1">
+      <w:start w:val="1"/>
+      <w:numFmt w:val="decimal"/>
+      <w:lvlText w:val="%4."/>
+      <w:lvlJc w:val="left"/>
+      <w:pPr>
+        <w:ind w:left="2880" w:hanging="360"/>
+      </w:pPr>
+    </w:lvl>
+    <w:lvl w:ilvl="4" w:tplc="40090019" w:tentative="1">
+      <w:start w:val="1"/>
+      <w:numFmt w:val="lowerLetter"/>
+      <w:lvlText w:val="%5."/>
+      <w:lvlJc w:val="left"/>
+      <w:pPr>
+        <w:ind w:left="3600" w:hanging="360"/>
+      </w:pPr>
+    </w:lvl>
+    <w:lvl w:ilvl="5" w:tplc="4009001B" w:tentative="1">
+      <w:start w:val="1"/>
+      <w:numFmt w:val="lowerRoman"/>
+      <w:lvlText w:val="%6."/>
+      <w:lvlJc w:val="right"/>
+      <w:pPr>
+        <w:ind w:left="4320" w:hanging="180"/>
+      </w:pPr>
+    </w:lvl>
+    <w:lvl w:ilvl="6" w:tplc="4009000F" w:tentative="1">
+      <w:start w:val="1"/>
+      <w:numFmt w:val="decimal"/>
+      <w:lvlText w:val="%7."/>
+      <w:lvlJc w:val="left"/>
+      <w:pPr>
+        <w:ind w:left="5040" w:hanging="360"/>
+      </w:pPr>
+    </w:lvl>
+    <w:lvl w:ilvl="7" w:tplc="40090019" w:tentative="1">
+      <w:start w:val="1"/>
+      <w:numFmt w:val="lowerLetter"/>
+      <w:lvlText w:val="%8."/>
+      <w:lvlJc w:val="left"/>
+      <w:pPr>
+        <w:ind w:left="5760" w:hanging="360"/>
+      </w:pPr>
+    </w:lvl>
+    <w:lvl w:ilvl="8" w:tplc="4009001B" w:tentative="1">
+      <w:start w:val="1"/>
+      <w:numFmt w:val="lowerRoman"/>
+      <w:lvlText w:val="%9."/>
+      <w:lvlJc w:val="right"/>
+      <w:pPr>
+        <w:ind w:left="6480" w:hanging="180"/>
+      </w:pPr>
+    </w:lvl>
+  </w:abstractNum>
+  <w:abstractNum w:abstractNumId="4" w15:restartNumberingAfterBreak="0">
     <w:nsid w:val="14053E09"/>
     <w:multiLevelType w:val="hybridMultilevel"/>
     <w:tmpl w:val="967C9FFE"/>
@@ -54443,7 +55704,7 @@
       </w:pPr>
     </w:lvl>
   </w:abstractNum>
-  <w:abstractNum w:abstractNumId="4" w15:restartNumberingAfterBreak="0">
+  <w:abstractNum w:abstractNumId="5" w15:restartNumberingAfterBreak="0">
     <w:nsid w:val="173D3292"/>
     <w:multiLevelType w:val="hybridMultilevel"/>
     <w:tmpl w:val="8DBE32DA"/>
@@ -54532,7 +55793,7 @@
       </w:pPr>
     </w:lvl>
   </w:abstractNum>
-  <w:abstractNum w:abstractNumId="5" w15:restartNumberingAfterBreak="0">
+  <w:abstractNum w:abstractNumId="6" w15:restartNumberingAfterBreak="0">
     <w:nsid w:val="1BBD4CF2"/>
     <w:multiLevelType w:val="hybridMultilevel"/>
     <w:tmpl w:val="074898C8"/>
@@ -54621,7 +55882,7 @@
       </w:pPr>
     </w:lvl>
   </w:abstractNum>
-  <w:abstractNum w:abstractNumId="6" w15:restartNumberingAfterBreak="0">
+  <w:abstractNum w:abstractNumId="7" w15:restartNumberingAfterBreak="0">
     <w:nsid w:val="2EFE01D5"/>
     <w:multiLevelType w:val="hybridMultilevel"/>
     <w:tmpl w:val="11A44054"/>
@@ -54710,7 +55971,7 @@
       </w:pPr>
     </w:lvl>
   </w:abstractNum>
-  <w:abstractNum w:abstractNumId="7" w15:restartNumberingAfterBreak="0">
+  <w:abstractNum w:abstractNumId="8" w15:restartNumberingAfterBreak="0">
     <w:nsid w:val="33F3375E"/>
     <w:multiLevelType w:val="hybridMultilevel"/>
     <w:tmpl w:val="3092CD42"/>
@@ -54799,7 +56060,7 @@
       </w:pPr>
     </w:lvl>
   </w:abstractNum>
-  <w:abstractNum w:abstractNumId="8" w15:restartNumberingAfterBreak="0">
+  <w:abstractNum w:abstractNumId="9" w15:restartNumberingAfterBreak="0">
     <w:nsid w:val="368C6377"/>
     <w:multiLevelType w:val="hybridMultilevel"/>
     <w:tmpl w:val="96BC2A26"/>
@@ -54888,7 +56149,7 @@
       </w:pPr>
     </w:lvl>
   </w:abstractNum>
-  <w:abstractNum w:abstractNumId="9" w15:restartNumberingAfterBreak="0">
+  <w:abstractNum w:abstractNumId="10" w15:restartNumberingAfterBreak="0">
     <w:nsid w:val="384038D0"/>
     <w:multiLevelType w:val="hybridMultilevel"/>
     <w:tmpl w:val="9386F39E"/>
@@ -54977,7 +56238,7 @@
       </w:pPr>
     </w:lvl>
   </w:abstractNum>
-  <w:abstractNum w:abstractNumId="10" w15:restartNumberingAfterBreak="0">
+  <w:abstractNum w:abstractNumId="11" w15:restartNumberingAfterBreak="0">
     <w:nsid w:val="42600C97"/>
     <w:multiLevelType w:val="hybridMultilevel"/>
     <w:tmpl w:val="652E1F34"/>
@@ -55066,7 +56327,7 @@
       </w:pPr>
     </w:lvl>
   </w:abstractNum>
-  <w:abstractNum w:abstractNumId="11" w15:restartNumberingAfterBreak="0">
+  <w:abstractNum w:abstractNumId="12" w15:restartNumberingAfterBreak="0">
     <w:nsid w:val="44152B74"/>
     <w:multiLevelType w:val="hybridMultilevel"/>
     <w:tmpl w:val="0BAAE9F8"/>
@@ -55155,7 +56416,7 @@
       </w:pPr>
     </w:lvl>
   </w:abstractNum>
-  <w:abstractNum w:abstractNumId="12" w15:restartNumberingAfterBreak="0">
+  <w:abstractNum w:abstractNumId="13" w15:restartNumberingAfterBreak="0">
     <w:nsid w:val="44EA77AF"/>
     <w:multiLevelType w:val="hybridMultilevel"/>
     <w:tmpl w:val="00621CF6"/>
@@ -55244,7 +56505,7 @@
       </w:pPr>
     </w:lvl>
   </w:abstractNum>
-  <w:abstractNum w:abstractNumId="13" w15:restartNumberingAfterBreak="0">
+  <w:abstractNum w:abstractNumId="14" w15:restartNumberingAfterBreak="0">
     <w:nsid w:val="49684F35"/>
     <w:multiLevelType w:val="hybridMultilevel"/>
     <w:tmpl w:val="0584FAE2"/>
@@ -55333,7 +56594,7 @@
       </w:pPr>
     </w:lvl>
   </w:abstractNum>
-  <w:abstractNum w:abstractNumId="14" w15:restartNumberingAfterBreak="0">
+  <w:abstractNum w:abstractNumId="15" w15:restartNumberingAfterBreak="0">
     <w:nsid w:val="501E5D5F"/>
     <w:multiLevelType w:val="hybridMultilevel"/>
     <w:tmpl w:val="E5E8BB6E"/>
@@ -55422,7 +56683,7 @@
       </w:pPr>
     </w:lvl>
   </w:abstractNum>
-  <w:abstractNum w:abstractNumId="15" w15:restartNumberingAfterBreak="0">
+  <w:abstractNum w:abstractNumId="16" w15:restartNumberingAfterBreak="0">
     <w:nsid w:val="54FC141E"/>
     <w:multiLevelType w:val="hybridMultilevel"/>
     <w:tmpl w:val="9B4637C6"/>
@@ -55511,7 +56772,7 @@
       </w:pPr>
     </w:lvl>
   </w:abstractNum>
-  <w:abstractNum w:abstractNumId="16" w15:restartNumberingAfterBreak="0">
+  <w:abstractNum w:abstractNumId="17" w15:restartNumberingAfterBreak="0">
     <w:nsid w:val="57A237FA"/>
     <w:multiLevelType w:val="hybridMultilevel"/>
     <w:tmpl w:val="7138E920"/>
@@ -55600,7 +56861,7 @@
       </w:pPr>
     </w:lvl>
   </w:abstractNum>
-  <w:abstractNum w:abstractNumId="17" w15:restartNumberingAfterBreak="0">
+  <w:abstractNum w:abstractNumId="18" w15:restartNumberingAfterBreak="0">
     <w:nsid w:val="653A2F20"/>
     <w:multiLevelType w:val="hybridMultilevel"/>
     <w:tmpl w:val="9992262A"/>
@@ -55689,7 +56950,7 @@
       </w:pPr>
     </w:lvl>
   </w:abstractNum>
-  <w:abstractNum w:abstractNumId="18" w15:restartNumberingAfterBreak="0">
+  <w:abstractNum w:abstractNumId="19" w15:restartNumberingAfterBreak="0">
     <w:nsid w:val="72EA410E"/>
     <w:multiLevelType w:val="hybridMultilevel"/>
     <w:tmpl w:val="8B8ABC2A"/>
@@ -55778,7 +57039,7 @@
       </w:pPr>
     </w:lvl>
   </w:abstractNum>
-  <w:abstractNum w:abstractNumId="19" w15:restartNumberingAfterBreak="0">
+  <w:abstractNum w:abstractNumId="20" w15:restartNumberingAfterBreak="0">
     <w:nsid w:val="7FFD6320"/>
     <w:multiLevelType w:val="hybridMultilevel"/>
     <w:tmpl w:val="D298CD64"/>
@@ -55868,64 +57129,67 @@
     </w:lvl>
   </w:abstractNum>
   <w:num w:numId="1">
-    <w:abstractNumId w:val="3"/>
+    <w:abstractNumId w:val="4"/>
   </w:num>
   <w:num w:numId="2">
+    <w:abstractNumId w:val="7"/>
+  </w:num>
+  <w:num w:numId="3">
+    <w:abstractNumId w:val="17"/>
+  </w:num>
+  <w:num w:numId="4">
     <w:abstractNumId w:val="6"/>
   </w:num>
-  <w:num w:numId="3">
-    <w:abstractNumId w:val="16"/>
+  <w:num w:numId="5">
+    <w:abstractNumId w:val="19"/>
   </w:num>
-  <w:num w:numId="4">
-    <w:abstractNumId w:val="5"/>
-  </w:num>
-  <w:num w:numId="5">
+  <w:num w:numId="6">
     <w:abstractNumId w:val="18"/>
   </w:num>
-  <w:num w:numId="6">
-    <w:abstractNumId w:val="17"/>
-  </w:num>
   <w:num w:numId="7">
-    <w:abstractNumId w:val="19"/>
+    <w:abstractNumId w:val="20"/>
   </w:num>
   <w:num w:numId="8">
-    <w:abstractNumId w:val="7"/>
+    <w:abstractNumId w:val="8"/>
   </w:num>
   <w:num w:numId="9">
-    <w:abstractNumId w:val="14"/>
+    <w:abstractNumId w:val="15"/>
   </w:num>
   <w:num w:numId="10">
     <w:abstractNumId w:val="0"/>
   </w:num>
   <w:num w:numId="11">
-    <w:abstractNumId w:val="2"/>
+    <w:abstractNumId w:val="3"/>
   </w:num>
   <w:num w:numId="12">
-    <w:abstractNumId w:val="13"/>
+    <w:abstractNumId w:val="14"/>
   </w:num>
   <w:num w:numId="13">
-    <w:abstractNumId w:val="4"/>
+    <w:abstractNumId w:val="5"/>
   </w:num>
   <w:num w:numId="14">
-    <w:abstractNumId w:val="8"/>
+    <w:abstractNumId w:val="9"/>
   </w:num>
   <w:num w:numId="15">
-    <w:abstractNumId w:val="10"/>
+    <w:abstractNumId w:val="11"/>
   </w:num>
   <w:num w:numId="16">
-    <w:abstractNumId w:val="12"/>
+    <w:abstractNumId w:val="13"/>
   </w:num>
   <w:num w:numId="17">
     <w:abstractNumId w:val="1"/>
   </w:num>
   <w:num w:numId="18">
-    <w:abstractNumId w:val="15"/>
+    <w:abstractNumId w:val="16"/>
   </w:num>
   <w:num w:numId="19">
-    <w:abstractNumId w:val="11"/>
+    <w:abstractNumId w:val="12"/>
   </w:num>
   <w:num w:numId="20">
-    <w:abstractNumId w:val="9"/>
+    <w:abstractNumId w:val="10"/>
+  </w:num>
+  <w:num w:numId="21">
+    <w:abstractNumId w:val="2"/>
   </w:num>
 </w:numbering>
 </file>

</xml_diff>

<commit_message>
Added Spring MVC Project
</commit_message>
<xml_diff>
--- a/Java and Spring Framework Notes.docx
+++ b/Java and Spring Framework Notes.docx
@@ -57933,6 +57933,424 @@
           <w:sz w:val="28"/>
         </w:rPr>
       </w:pPr>
+    </w:p>
+    <w:p>
+      <w:pPr>
+        <w:rPr>
+          <w:rFonts w:ascii="Courier New" w:hAnsi="Courier New" w:cs="Courier New"/>
+          <w:b/>
+          <w:sz w:val="28"/>
+        </w:rPr>
+      </w:pPr>
+    </w:p>
+    <w:p>
+      <w:pPr>
+        <w:rPr>
+          <w:rFonts w:ascii="Courier New" w:hAnsi="Courier New" w:cs="Courier New"/>
+          <w:b/>
+          <w:sz w:val="28"/>
+        </w:rPr>
+      </w:pPr>
+      <w:r>
+        <w:rPr>
+          <w:rFonts w:ascii="Courier New" w:hAnsi="Courier New" w:cs="Courier New"/>
+          <w:b/>
+          <w:sz w:val="28"/>
+          <w:highlight w:val="yellow"/>
+        </w:rPr>
+        <w:t>Day 21 : 11</w:t>
+      </w:r>
+      <w:r>
+        <w:rPr>
+          <w:rFonts w:ascii="Courier New" w:hAnsi="Courier New" w:cs="Courier New"/>
+          <w:b/>
+          <w:sz w:val="28"/>
+          <w:highlight w:val="yellow"/>
+        </w:rPr>
+        <w:t>/01/2021</w:t>
+      </w:r>
+    </w:p>
+    <w:p>
+      <w:pPr>
+        <w:rPr>
+          <w:rFonts w:ascii="Courier New" w:hAnsi="Courier New" w:cs="Courier New"/>
+          <w:b/>
+          <w:sz w:val="28"/>
+        </w:rPr>
+      </w:pPr>
+    </w:p>
+    <w:p>
+      <w:pPr>
+        <w:rPr>
+          <w:rFonts w:ascii="Courier New" w:hAnsi="Courier New" w:cs="Courier New"/>
+          <w:b/>
+          <w:sz w:val="28"/>
+        </w:rPr>
+      </w:pPr>
+      <w:r>
+        <w:rPr>
+          <w:rFonts w:ascii="Courier New" w:hAnsi="Courier New" w:cs="Courier New"/>
+          <w:b/>
+          <w:sz w:val="28"/>
+        </w:rPr>
+        <w:t xml:space="preserve">Library and Framework : </w:t>
+      </w:r>
+    </w:p>
+    <w:p>
+      <w:pPr>
+        <w:rPr>
+          <w:rFonts w:ascii="Courier New" w:hAnsi="Courier New" w:cs="Courier New"/>
+          <w:b/>
+          <w:sz w:val="28"/>
+        </w:rPr>
+      </w:pPr>
+      <w:r>
+        <w:rPr>
+          <w:rFonts w:ascii="Courier New" w:hAnsi="Courier New" w:cs="Courier New"/>
+          <w:b/>
+          <w:sz w:val="28"/>
+        </w:rPr>
+        <w:t xml:space="preserve">jQuery is known as library </w:t>
+      </w:r>
+    </w:p>
+    <w:p>
+      <w:pPr>
+        <w:rPr>
+          <w:rFonts w:ascii="Courier New" w:hAnsi="Courier New" w:cs="Courier New"/>
+          <w:b/>
+          <w:sz w:val="28"/>
+        </w:rPr>
+      </w:pPr>
+      <w:r>
+        <w:rPr>
+          <w:rFonts w:ascii="Courier New" w:hAnsi="Courier New" w:cs="Courier New"/>
+          <w:b/>
+          <w:sz w:val="28"/>
+        </w:rPr>
+        <w:t xml:space="preserve">Angular is known as Framework </w:t>
+      </w:r>
+    </w:p>
+    <w:p>
+      <w:pPr>
+        <w:rPr>
+          <w:rFonts w:ascii="Courier New" w:hAnsi="Courier New" w:cs="Courier New"/>
+          <w:b/>
+          <w:sz w:val="28"/>
+        </w:rPr>
+      </w:pPr>
+      <w:r>
+        <w:rPr>
+          <w:rFonts w:ascii="Courier New" w:hAnsi="Courier New" w:cs="Courier New"/>
+          <w:b/>
+          <w:sz w:val="28"/>
+        </w:rPr>
+        <w:t xml:space="preserve">Library contains set of functions or modules which internally connected to each others. Library doesn’t follow standards. </w:t>
+      </w:r>
+    </w:p>
+    <w:p>
+      <w:pPr>
+        <w:rPr>
+          <w:rFonts w:ascii="Courier New" w:hAnsi="Courier New" w:cs="Courier New"/>
+          <w:b/>
+          <w:sz w:val="28"/>
+        </w:rPr>
+      </w:pPr>
+      <w:r>
+        <w:rPr>
+          <w:rFonts w:ascii="Courier New" w:hAnsi="Courier New" w:cs="Courier New"/>
+          <w:b/>
+          <w:sz w:val="28"/>
+        </w:rPr>
+        <w:t xml:space="preserve">JavaScript: </w:t>
+      </w:r>
+    </w:p>
+    <w:p>
+      <w:pPr>
+        <w:rPr>
+          <w:rFonts w:ascii="Courier New" w:hAnsi="Courier New" w:cs="Courier New"/>
+          <w:b/>
+          <w:sz w:val="28"/>
+        </w:rPr>
+      </w:pPr>
+      <w:r>
+        <w:rPr>
+          <w:rFonts w:ascii="Courier New" w:hAnsi="Courier New" w:cs="Courier New"/>
+          <w:b/>
+          <w:sz w:val="28"/>
+        </w:rPr>
+        <w:t xml:space="preserve">DOM : Document Object Model : read, write or update. </w:t>
+      </w:r>
+    </w:p>
+    <w:p>
+      <w:pPr>
+        <w:rPr>
+          <w:rFonts w:ascii="Courier New" w:hAnsi="Courier New" w:cs="Courier New"/>
+          <w:b/>
+          <w:sz w:val="28"/>
+        </w:rPr>
+      </w:pPr>
+    </w:p>
+    <w:p>
+      <w:pPr>
+        <w:rPr>
+          <w:rFonts w:ascii="Courier New" w:hAnsi="Courier New" w:cs="Courier New"/>
+          <w:b/>
+          <w:sz w:val="28"/>
+        </w:rPr>
+      </w:pPr>
+      <w:r>
+        <w:rPr>
+          <w:rFonts w:ascii="Courier New" w:hAnsi="Courier New" w:cs="Courier New"/>
+          <w:b/>
+          <w:sz w:val="28"/>
+        </w:rPr>
+        <w:t xml:space="preserve">Framework : Framework provide lot classes, modules. Framework is a protocol or template but not final product. 70% to 80% task taken care by framework. </w:t>
+      </w:r>
+      <w:r>
+        <w:rPr>
+          <w:rFonts w:ascii="Courier New" w:hAnsi="Courier New" w:cs="Courier New"/>
+          <w:b/>
+          <w:sz w:val="28"/>
+        </w:rPr>
+        <w:lastRenderedPageBreak/>
+        <w:t xml:space="preserve">Framework internally follow standards. Implementation of all design pattern is provided by framework. </w:t>
+      </w:r>
+    </w:p>
+    <w:p>
+      <w:pPr>
+        <w:rPr>
+          <w:rFonts w:ascii="Courier New" w:hAnsi="Courier New" w:cs="Courier New"/>
+          <w:b/>
+          <w:sz w:val="28"/>
+        </w:rPr>
+      </w:pPr>
+    </w:p>
+    <w:p>
+      <w:pPr>
+        <w:rPr>
+          <w:rFonts w:ascii="Courier New" w:hAnsi="Courier New" w:cs="Courier New"/>
+          <w:b/>
+          <w:sz w:val="28"/>
+        </w:rPr>
+      </w:pPr>
+    </w:p>
+    <w:p>
+      <w:pPr>
+        <w:rPr>
+          <w:rFonts w:ascii="Courier New" w:hAnsi="Courier New" w:cs="Courier New"/>
+          <w:b/>
+          <w:sz w:val="28"/>
+        </w:rPr>
+      </w:pPr>
+    </w:p>
+    <w:p>
+      <w:pPr>
+        <w:rPr>
+          <w:rFonts w:ascii="Courier New" w:hAnsi="Courier New" w:cs="Courier New"/>
+          <w:b/>
+          <w:sz w:val="28"/>
+        </w:rPr>
+      </w:pPr>
+      <w:r>
+        <w:rPr>
+          <w:rFonts w:ascii="Courier New" w:hAnsi="Courier New" w:cs="Courier New"/>
+          <w:b/>
+          <w:sz w:val="28"/>
+        </w:rPr>
+        <w:t xml:space="preserve">Store Employee details using Spring MVC </w:t>
+      </w:r>
+    </w:p>
+    <w:p>
+      <w:pPr>
+        <w:rPr>
+          <w:rFonts w:ascii="Courier New" w:hAnsi="Courier New" w:cs="Courier New"/>
+          <w:b/>
+          <w:sz w:val="28"/>
+        </w:rPr>
+      </w:pPr>
+    </w:p>
+    <w:p>
+      <w:pPr>
+        <w:rPr>
+          <w:rFonts w:ascii="Courier New" w:hAnsi="Courier New" w:cs="Courier New"/>
+          <w:b/>
+          <w:sz w:val="28"/>
+        </w:rPr>
+      </w:pPr>
+      <w:r>
+        <w:rPr>
+          <w:rFonts w:ascii="Courier New" w:hAnsi="Courier New" w:cs="Courier New"/>
+          <w:b/>
+          <w:sz w:val="28"/>
+        </w:rPr>
+        <w:t xml:space="preserve">Spring Forms tags </w:t>
+      </w:r>
+    </w:p>
+    <w:p>
+      <w:pPr>
+        <w:rPr>
+          <w:rFonts w:ascii="Courier New" w:hAnsi="Courier New" w:cs="Courier New"/>
+          <w:b/>
+          <w:sz w:val="28"/>
+        </w:rPr>
+      </w:pPr>
+    </w:p>
+    <w:p>
+      <w:pPr>
+        <w:rPr>
+          <w:rFonts w:ascii="Courier New" w:hAnsi="Courier New" w:cs="Courier New"/>
+          <w:b/>
+          <w:sz w:val="28"/>
+        </w:rPr>
+      </w:pPr>
+      <w:r>
+        <w:rPr>
+          <w:rFonts w:ascii="Courier New" w:hAnsi="Courier New" w:cs="Courier New"/>
+          <w:b/>
+          <w:sz w:val="28"/>
+        </w:rPr>
+        <w:t xml:space="preserve">Improve Database Layer </w:t>
+      </w:r>
+    </w:p>
+    <w:p>
+      <w:pPr>
+        <w:pStyle w:val="ListParagraph"/>
+        <w:numPr>
+          <w:ilvl w:val="0"/>
+          <w:numId w:val="41"/>
+        </w:numPr>
+        <w:rPr>
+          <w:rFonts w:ascii="Courier New" w:hAnsi="Courier New" w:cs="Courier New"/>
+          <w:b/>
+          <w:sz w:val="28"/>
+        </w:rPr>
+      </w:pPr>
+      <w:r>
+        <w:rPr>
+          <w:rFonts w:ascii="Courier New" w:hAnsi="Courier New" w:cs="Courier New"/>
+          <w:b/>
+          <w:sz w:val="28"/>
+        </w:rPr>
+        <w:t xml:space="preserve">DataSource </w:t>
+      </w:r>
+    </w:p>
+    <w:p>
+      <w:pPr>
+        <w:pStyle w:val="ListParagraph"/>
+        <w:numPr>
+          <w:ilvl w:val="0"/>
+          <w:numId w:val="41"/>
+        </w:numPr>
+        <w:rPr>
+          <w:rFonts w:ascii="Courier New" w:hAnsi="Courier New" w:cs="Courier New"/>
+          <w:b/>
+          <w:sz w:val="28"/>
+        </w:rPr>
+      </w:pPr>
+      <w:r>
+        <w:rPr>
+          <w:rFonts w:ascii="Courier New" w:hAnsi="Courier New" w:cs="Courier New"/>
+          <w:b/>
+          <w:sz w:val="28"/>
+        </w:rPr>
+        <w:t xml:space="preserve">Spring JDBC </w:t>
+      </w:r>
+    </w:p>
+    <w:p>
+      <w:pPr>
+        <w:pStyle w:val="ListParagraph"/>
+        <w:numPr>
+          <w:ilvl w:val="0"/>
+          <w:numId w:val="41"/>
+        </w:numPr>
+        <w:rPr>
+          <w:rFonts w:ascii="Courier New" w:hAnsi="Courier New" w:cs="Courier New"/>
+          <w:b/>
+          <w:sz w:val="28"/>
+        </w:rPr>
+      </w:pPr>
+      <w:r>
+        <w:rPr>
+          <w:rFonts w:ascii="Courier New" w:hAnsi="Courier New" w:cs="Courier New"/>
+          <w:b/>
+          <w:sz w:val="28"/>
+        </w:rPr>
+        <w:t xml:space="preserve">Spring ORM Using Hibernate or JPA </w:t>
+      </w:r>
+    </w:p>
+    <w:p>
+      <w:pPr>
+        <w:pStyle w:val="ListParagraph"/>
+        <w:numPr>
+          <w:ilvl w:val="0"/>
+          <w:numId w:val="41"/>
+        </w:numPr>
+        <w:rPr>
+          <w:rFonts w:ascii="Courier New" w:hAnsi="Courier New" w:cs="Courier New"/>
+          <w:b/>
+          <w:sz w:val="28"/>
+        </w:rPr>
+      </w:pPr>
+      <w:r>
+        <w:rPr>
+          <w:rFonts w:ascii="Courier New" w:hAnsi="Courier New" w:cs="Courier New"/>
+          <w:b/>
+          <w:sz w:val="28"/>
+        </w:rPr>
+        <w:t xml:space="preserve">Spring Data </w:t>
+      </w:r>
+    </w:p>
+    <w:p>
+      <w:pPr>
+        <w:rPr>
+          <w:rFonts w:ascii="Courier New" w:hAnsi="Courier New" w:cs="Courier New"/>
+          <w:b/>
+          <w:sz w:val="28"/>
+        </w:rPr>
+      </w:pPr>
+    </w:p>
+    <w:p>
+      <w:pPr>
+        <w:rPr>
+          <w:rFonts w:ascii="Courier New" w:hAnsi="Courier New" w:cs="Courier New"/>
+          <w:b/>
+          <w:sz w:val="28"/>
+        </w:rPr>
+      </w:pPr>
+      <w:r>
+        <w:rPr>
+          <w:rFonts w:ascii="Courier New" w:hAnsi="Courier New" w:cs="Courier New"/>
+          <w:b/>
+          <w:sz w:val="28"/>
+        </w:rPr>
+        <w:t xml:space="preserve">Spring AOP </w:t>
+      </w:r>
+    </w:p>
+    <w:p>
+      <w:pPr>
+        <w:rPr>
+          <w:rFonts w:ascii="Courier New" w:hAnsi="Courier New" w:cs="Courier New"/>
+          <w:b/>
+          <w:sz w:val="28"/>
+        </w:rPr>
+      </w:pPr>
+    </w:p>
+    <w:p>
+      <w:pPr>
+        <w:rPr>
+          <w:rFonts w:ascii="Courier New" w:hAnsi="Courier New" w:cs="Courier New"/>
+          <w:b/>
+          <w:sz w:val="28"/>
+        </w:rPr>
+      </w:pPr>
+      <w:r>
+        <w:rPr>
+          <w:rFonts w:ascii="Courier New" w:hAnsi="Courier New" w:cs="Courier New"/>
+          <w:b/>
+          <w:sz w:val="28"/>
+        </w:rPr>
+        <w:t xml:space="preserve">Spring Boot </w:t>
+      </w:r>
       <w:bookmarkStart w:id="0" w:name="_GoBack"/>
       <w:bookmarkEnd w:id="0"/>
     </w:p>
@@ -57944,106 +58362,211 @@
           <w:sz w:val="28"/>
         </w:rPr>
       </w:pPr>
-    </w:p>
-    <w:p>
-      <w:pPr>
-        <w:rPr>
-          <w:rFonts w:ascii="Courier New" w:hAnsi="Courier New" w:cs="Courier New"/>
-          <w:b/>
-          <w:sz w:val="28"/>
-        </w:rPr>
-      </w:pPr>
-    </w:p>
-    <w:p>
-      <w:pPr>
-        <w:rPr>
-          <w:rFonts w:ascii="Courier New" w:hAnsi="Courier New" w:cs="Courier New"/>
-          <w:b/>
-          <w:sz w:val="28"/>
-        </w:rPr>
-      </w:pPr>
-    </w:p>
-    <w:p>
-      <w:pPr>
-        <w:rPr>
-          <w:rFonts w:ascii="Courier New" w:hAnsi="Courier New" w:cs="Courier New"/>
-          <w:b/>
-          <w:sz w:val="28"/>
-        </w:rPr>
-      </w:pPr>
-    </w:p>
-    <w:p>
-      <w:pPr>
-        <w:rPr>
-          <w:rFonts w:ascii="Courier New" w:hAnsi="Courier New" w:cs="Courier New"/>
-          <w:b/>
-          <w:sz w:val="28"/>
-        </w:rPr>
-      </w:pPr>
-    </w:p>
-    <w:p>
-      <w:pPr>
-        <w:rPr>
-          <w:rFonts w:ascii="Courier New" w:hAnsi="Courier New" w:cs="Courier New"/>
-          <w:b/>
-          <w:sz w:val="28"/>
-        </w:rPr>
-      </w:pPr>
-    </w:p>
-    <w:p>
-      <w:pPr>
-        <w:rPr>
-          <w:rFonts w:ascii="Courier New" w:hAnsi="Courier New" w:cs="Courier New"/>
-          <w:b/>
-          <w:sz w:val="28"/>
-        </w:rPr>
-      </w:pPr>
-    </w:p>
-    <w:p>
-      <w:pPr>
-        <w:rPr>
-          <w:rFonts w:ascii="Courier New" w:hAnsi="Courier New" w:cs="Courier New"/>
-          <w:b/>
-          <w:sz w:val="28"/>
-        </w:rPr>
-      </w:pPr>
-    </w:p>
-    <w:p>
-      <w:pPr>
-        <w:rPr>
-          <w:rFonts w:ascii="Courier New" w:hAnsi="Courier New" w:cs="Courier New"/>
-          <w:b/>
-          <w:sz w:val="28"/>
-        </w:rPr>
-      </w:pPr>
-    </w:p>
-    <w:p>
-      <w:pPr>
-        <w:rPr>
-          <w:rFonts w:ascii="Courier New" w:hAnsi="Courier New" w:cs="Courier New"/>
-          <w:b/>
-          <w:sz w:val="28"/>
-        </w:rPr>
-      </w:pPr>
-    </w:p>
-    <w:p>
-      <w:pPr>
-        <w:rPr>
-          <w:rFonts w:ascii="Courier New" w:hAnsi="Courier New" w:cs="Courier New"/>
-          <w:b/>
-          <w:sz w:val="28"/>
-        </w:rPr>
-      </w:pPr>
-    </w:p>
-    <w:p>
-      <w:pPr>
-        <w:pStyle w:val="ListParagraph"/>
-        <w:rPr>
-          <w:rFonts w:ascii="Courier New" w:hAnsi="Courier New" w:cs="Courier New"/>
-          <w:b/>
-          <w:sz w:val="28"/>
-        </w:rPr>
-      </w:pPr>
+      <w:r>
+        <w:rPr>
+          <w:rFonts w:ascii="Courier New" w:hAnsi="Courier New" w:cs="Courier New"/>
+          <w:b/>
+          <w:sz w:val="28"/>
+        </w:rPr>
+        <w:t>mvn install:install-file -Dfile=path/to/your/ojdbc6.jar -DgroupId=com.oracle -DartifactId=ojdbc6 -Dversion=11.2.0.4 -Dpackaging=jar</w:t>
+      </w:r>
+    </w:p>
+    <w:p>
+      <w:pPr>
+        <w:rPr>
+          <w:rFonts w:ascii="Courier New" w:hAnsi="Courier New" w:cs="Courier New"/>
+          <w:b/>
+          <w:sz w:val="28"/>
+        </w:rPr>
+      </w:pPr>
+    </w:p>
+    <w:p>
+      <w:pPr>
+        <w:rPr>
+          <w:rFonts w:ascii="Courier New" w:hAnsi="Courier New" w:cs="Courier New"/>
+          <w:b/>
+          <w:sz w:val="28"/>
+        </w:rPr>
+      </w:pPr>
+      <w:r>
+        <w:rPr>
+          <w:rFonts w:ascii="Courier New" w:hAnsi="Courier New" w:cs="Courier New"/>
+          <w:b/>
+          <w:sz w:val="28"/>
+        </w:rPr>
+        <w:t>mvn install:install-file -Dfile=C:\\ojdbc6.jar -DgroupId=com.oracle -DartifactId=ojdbc6 -Dversion=11.2.0.4 -Dpackaging=jar</w:t>
+      </w:r>
+    </w:p>
+    <w:p>
+      <w:pPr>
+        <w:rPr>
+          <w:rFonts w:ascii="Courier New" w:hAnsi="Courier New" w:cs="Courier New"/>
+          <w:b/>
+          <w:sz w:val="28"/>
+        </w:rPr>
+      </w:pPr>
+    </w:p>
+    <w:p>
+      <w:pPr>
+        <w:rPr>
+          <w:rFonts w:ascii="Courier New" w:hAnsi="Courier New" w:cs="Courier New"/>
+          <w:b/>
+          <w:sz w:val="28"/>
+        </w:rPr>
+      </w:pPr>
+      <w:r>
+        <w:rPr>
+          <w:rFonts w:ascii="Courier New" w:hAnsi="Courier New" w:cs="Courier New"/>
+          <w:b/>
+          <w:sz w:val="28"/>
+        </w:rPr>
+        <w:t>mvn install:install-file -Dfile=C:\\ojdbc6.jar -DgroupId=com.oracle -Darti</w:t>
+      </w:r>
+      <w:r>
+        <w:rPr>
+          <w:rFonts w:ascii="Courier New" w:hAnsi="Courier New" w:cs="Courier New"/>
+          <w:b/>
+          <w:sz w:val="28"/>
+        </w:rPr>
+        <w:t>factId=ojdbc6 -Dversion=11.2.0.7</w:t>
+      </w:r>
+      <w:r>
+        <w:rPr>
+          <w:rFonts w:ascii="Courier New" w:hAnsi="Courier New" w:cs="Courier New"/>
+          <w:b/>
+          <w:sz w:val="28"/>
+        </w:rPr>
+        <w:t xml:space="preserve"> -Dpackaging=jar</w:t>
+      </w:r>
+    </w:p>
+    <w:p>
+      <w:pPr>
+        <w:rPr>
+          <w:rFonts w:ascii="Courier New" w:hAnsi="Courier New" w:cs="Courier New"/>
+          <w:b/>
+          <w:sz w:val="28"/>
+        </w:rPr>
+      </w:pPr>
+    </w:p>
+    <w:p>
+      <w:pPr>
+        <w:rPr>
+          <w:rFonts w:ascii="Courier New" w:hAnsi="Courier New" w:cs="Courier New"/>
+          <w:b/>
+          <w:sz w:val="28"/>
+        </w:rPr>
+      </w:pPr>
+    </w:p>
+    <w:p>
+      <w:pPr>
+        <w:rPr>
+          <w:rFonts w:ascii="Courier New" w:hAnsi="Courier New" w:cs="Courier New"/>
+          <w:b/>
+          <w:sz w:val="28"/>
+        </w:rPr>
+      </w:pPr>
+    </w:p>
+    <w:p>
+      <w:pPr>
+        <w:pStyle w:val="ListParagraph"/>
+        <w:rPr>
+          <w:rFonts w:ascii="Courier New" w:hAnsi="Courier New" w:cs="Courier New"/>
+          <w:b/>
+          <w:sz w:val="28"/>
+        </w:rPr>
+      </w:pPr>
+    </w:p>
+    <w:p>
+      <w:pPr>
+        <w:pStyle w:val="ListParagraph"/>
+        <w:rPr>
+          <w:rFonts w:ascii="Courier New" w:hAnsi="Courier New" w:cs="Courier New"/>
+          <w:b/>
+          <w:sz w:val="28"/>
+        </w:rPr>
+      </w:pPr>
+    </w:p>
+    <w:p>
+      <w:pPr>
+        <w:pStyle w:val="ListParagraph"/>
+        <w:rPr>
+          <w:rFonts w:ascii="Courier New" w:hAnsi="Courier New" w:cs="Courier New"/>
+          <w:b/>
+          <w:sz w:val="28"/>
+        </w:rPr>
+      </w:pPr>
+      <w:r>
+        <w:rPr>
+          <w:rFonts w:ascii="Courier New" w:hAnsi="Courier New" w:cs="Courier New"/>
+          <w:b/>
+          <w:sz w:val="28"/>
+        </w:rPr>
+        <w:t xml:space="preserve">@Component : Generic </w:t>
+      </w:r>
+    </w:p>
+    <w:p>
+      <w:pPr>
+        <w:pStyle w:val="ListParagraph"/>
+        <w:rPr>
+          <w:rFonts w:ascii="Courier New" w:hAnsi="Courier New" w:cs="Courier New"/>
+          <w:b/>
+          <w:sz w:val="28"/>
+        </w:rPr>
+      </w:pPr>
+    </w:p>
+    <w:p>
+      <w:pPr>
+        <w:pStyle w:val="ListParagraph"/>
+        <w:rPr>
+          <w:rFonts w:ascii="Courier New" w:hAnsi="Courier New" w:cs="Courier New"/>
+          <w:b/>
+          <w:sz w:val="28"/>
+        </w:rPr>
+      </w:pPr>
+      <w:r>
+        <w:rPr>
+          <w:rFonts w:ascii="Courier New" w:hAnsi="Courier New" w:cs="Courier New"/>
+          <w:b/>
+          <w:sz w:val="28"/>
+        </w:rPr>
+        <w:t xml:space="preserve">@Controller : Servlet Specific </w:t>
+      </w:r>
+    </w:p>
+    <w:p>
+      <w:pPr>
+        <w:pStyle w:val="ListParagraph"/>
+        <w:rPr>
+          <w:rFonts w:ascii="Courier New" w:hAnsi="Courier New" w:cs="Courier New"/>
+          <w:b/>
+          <w:sz w:val="28"/>
+        </w:rPr>
+      </w:pPr>
+      <w:r>
+        <w:rPr>
+          <w:rFonts w:ascii="Courier New" w:hAnsi="Courier New" w:cs="Courier New"/>
+          <w:b/>
+          <w:sz w:val="28"/>
+        </w:rPr>
+        <w:t xml:space="preserve">@Service : Service layer specific </w:t>
+      </w:r>
+    </w:p>
+    <w:p>
+      <w:pPr>
+        <w:pStyle w:val="ListParagraph"/>
+        <w:rPr>
+          <w:rFonts w:ascii="Courier New" w:hAnsi="Courier New" w:cs="Courier New"/>
+          <w:b/>
+          <w:sz w:val="28"/>
+        </w:rPr>
+      </w:pPr>
+      <w:r>
+        <w:rPr>
+          <w:rFonts w:ascii="Courier New" w:hAnsi="Courier New" w:cs="Courier New"/>
+          <w:b/>
+          <w:sz w:val="28"/>
+        </w:rPr>
+        <w:t xml:space="preserve">@Repository : Dao layer specific </w:t>
+      </w:r>
     </w:p>
     <w:p>
       <w:pPr>
@@ -61580,16 +62103,16 @@
     </w:lvl>
   </w:abstractNum>
   <w:abstractNum w:abstractNumId="36" w15:restartNumberingAfterBreak="0">
-    <w:nsid w:val="709005C4"/>
+    <w:nsid w:val="6EFB502E"/>
     <w:multiLevelType w:val="hybridMultilevel"/>
-    <w:tmpl w:val="51B87964"/>
+    <w:tmpl w:val="CFE4D400"/>
     <w:lvl w:ilvl="0" w:tplc="4009000F">
       <w:start w:val="1"/>
       <w:numFmt w:val="decimal"/>
       <w:lvlText w:val="%1."/>
       <w:lvlJc w:val="left"/>
       <w:pPr>
-        <w:ind w:left="720" w:hanging="360"/>
+        <w:ind w:left="786" w:hanging="360"/>
       </w:pPr>
       <w:rPr>
         <w:rFonts w:hint="default"/>
@@ -61669,9 +62192,9 @@
     </w:lvl>
   </w:abstractNum>
   <w:abstractNum w:abstractNumId="37" w15:restartNumberingAfterBreak="0">
-    <w:nsid w:val="72EA410E"/>
+    <w:nsid w:val="709005C4"/>
     <w:multiLevelType w:val="hybridMultilevel"/>
-    <w:tmpl w:val="8B8ABC2A"/>
+    <w:tmpl w:val="51B87964"/>
     <w:lvl w:ilvl="0" w:tplc="4009000F">
       <w:start w:val="1"/>
       <w:numFmt w:val="decimal"/>
@@ -61758,16 +62281,16 @@
     </w:lvl>
   </w:abstractNum>
   <w:abstractNum w:abstractNumId="38" w15:restartNumberingAfterBreak="0">
-    <w:nsid w:val="7EE56377"/>
+    <w:nsid w:val="72EA410E"/>
     <w:multiLevelType w:val="hybridMultilevel"/>
-    <w:tmpl w:val="2444893A"/>
-    <w:lvl w:ilvl="0" w:tplc="6D0CF484">
+    <w:tmpl w:val="8B8ABC2A"/>
+    <w:lvl w:ilvl="0" w:tplc="4009000F">
       <w:start w:val="1"/>
       <w:numFmt w:val="decimal"/>
       <w:lvlText w:val="%1."/>
       <w:lvlJc w:val="left"/>
       <w:pPr>
-        <w:ind w:left="1080" w:hanging="360"/>
+        <w:ind w:left="720" w:hanging="360"/>
       </w:pPr>
       <w:rPr>
         <w:rFonts w:hint="default"/>
@@ -61779,7 +62302,7 @@
       <w:lvlText w:val="%2."/>
       <w:lvlJc w:val="left"/>
       <w:pPr>
-        <w:ind w:left="1800" w:hanging="360"/>
+        <w:ind w:left="1440" w:hanging="360"/>
       </w:pPr>
     </w:lvl>
     <w:lvl w:ilvl="2" w:tplc="4009001B" w:tentative="1">
@@ -61788,7 +62311,7 @@
       <w:lvlText w:val="%3."/>
       <w:lvlJc w:val="right"/>
       <w:pPr>
-        <w:ind w:left="2520" w:hanging="180"/>
+        <w:ind w:left="2160" w:hanging="180"/>
       </w:pPr>
     </w:lvl>
     <w:lvl w:ilvl="3" w:tplc="4009000F" w:tentative="1">
@@ -61797,7 +62320,7 @@
       <w:lvlText w:val="%4."/>
       <w:lvlJc w:val="left"/>
       <w:pPr>
-        <w:ind w:left="3240" w:hanging="360"/>
+        <w:ind w:left="2880" w:hanging="360"/>
       </w:pPr>
     </w:lvl>
     <w:lvl w:ilvl="4" w:tplc="40090019" w:tentative="1">
@@ -61806,7 +62329,7 @@
       <w:lvlText w:val="%5."/>
       <w:lvlJc w:val="left"/>
       <w:pPr>
-        <w:ind w:left="3960" w:hanging="360"/>
+        <w:ind w:left="3600" w:hanging="360"/>
       </w:pPr>
     </w:lvl>
     <w:lvl w:ilvl="5" w:tplc="4009001B" w:tentative="1">
@@ -61815,7 +62338,7 @@
       <w:lvlText w:val="%6."/>
       <w:lvlJc w:val="right"/>
       <w:pPr>
-        <w:ind w:left="4680" w:hanging="180"/>
+        <w:ind w:left="4320" w:hanging="180"/>
       </w:pPr>
     </w:lvl>
     <w:lvl w:ilvl="6" w:tplc="4009000F" w:tentative="1">
@@ -61824,7 +62347,7 @@
       <w:lvlText w:val="%7."/>
       <w:lvlJc w:val="left"/>
       <w:pPr>
-        <w:ind w:left="5400" w:hanging="360"/>
+        <w:ind w:left="5040" w:hanging="360"/>
       </w:pPr>
     </w:lvl>
     <w:lvl w:ilvl="7" w:tplc="40090019" w:tentative="1">
@@ -61833,7 +62356,7 @@
       <w:lvlText w:val="%8."/>
       <w:lvlJc w:val="left"/>
       <w:pPr>
-        <w:ind w:left="6120" w:hanging="360"/>
+        <w:ind w:left="5760" w:hanging="360"/>
       </w:pPr>
     </w:lvl>
     <w:lvl w:ilvl="8" w:tplc="4009001B" w:tentative="1">
@@ -61842,11 +62365,100 @@
       <w:lvlText w:val="%9."/>
       <w:lvlJc w:val="right"/>
       <w:pPr>
-        <w:ind w:left="6840" w:hanging="180"/>
+        <w:ind w:left="6480" w:hanging="180"/>
       </w:pPr>
     </w:lvl>
   </w:abstractNum>
   <w:abstractNum w:abstractNumId="39" w15:restartNumberingAfterBreak="0">
+    <w:nsid w:val="7EE56377"/>
+    <w:multiLevelType w:val="hybridMultilevel"/>
+    <w:tmpl w:val="2444893A"/>
+    <w:lvl w:ilvl="0" w:tplc="6D0CF484">
+      <w:start w:val="1"/>
+      <w:numFmt w:val="decimal"/>
+      <w:lvlText w:val="%1."/>
+      <w:lvlJc w:val="left"/>
+      <w:pPr>
+        <w:ind w:left="1080" w:hanging="360"/>
+      </w:pPr>
+      <w:rPr>
+        <w:rFonts w:hint="default"/>
+      </w:rPr>
+    </w:lvl>
+    <w:lvl w:ilvl="1" w:tplc="40090019" w:tentative="1">
+      <w:start w:val="1"/>
+      <w:numFmt w:val="lowerLetter"/>
+      <w:lvlText w:val="%2."/>
+      <w:lvlJc w:val="left"/>
+      <w:pPr>
+        <w:ind w:left="1800" w:hanging="360"/>
+      </w:pPr>
+    </w:lvl>
+    <w:lvl w:ilvl="2" w:tplc="4009001B" w:tentative="1">
+      <w:start w:val="1"/>
+      <w:numFmt w:val="lowerRoman"/>
+      <w:lvlText w:val="%3."/>
+      <w:lvlJc w:val="right"/>
+      <w:pPr>
+        <w:ind w:left="2520" w:hanging="180"/>
+      </w:pPr>
+    </w:lvl>
+    <w:lvl w:ilvl="3" w:tplc="4009000F" w:tentative="1">
+      <w:start w:val="1"/>
+      <w:numFmt w:val="decimal"/>
+      <w:lvlText w:val="%4."/>
+      <w:lvlJc w:val="left"/>
+      <w:pPr>
+        <w:ind w:left="3240" w:hanging="360"/>
+      </w:pPr>
+    </w:lvl>
+    <w:lvl w:ilvl="4" w:tplc="40090019" w:tentative="1">
+      <w:start w:val="1"/>
+      <w:numFmt w:val="lowerLetter"/>
+      <w:lvlText w:val="%5."/>
+      <w:lvlJc w:val="left"/>
+      <w:pPr>
+        <w:ind w:left="3960" w:hanging="360"/>
+      </w:pPr>
+    </w:lvl>
+    <w:lvl w:ilvl="5" w:tplc="4009001B" w:tentative="1">
+      <w:start w:val="1"/>
+      <w:numFmt w:val="lowerRoman"/>
+      <w:lvlText w:val="%6."/>
+      <w:lvlJc w:val="right"/>
+      <w:pPr>
+        <w:ind w:left="4680" w:hanging="180"/>
+      </w:pPr>
+    </w:lvl>
+    <w:lvl w:ilvl="6" w:tplc="4009000F" w:tentative="1">
+      <w:start w:val="1"/>
+      <w:numFmt w:val="decimal"/>
+      <w:lvlText w:val="%7."/>
+      <w:lvlJc w:val="left"/>
+      <w:pPr>
+        <w:ind w:left="5400" w:hanging="360"/>
+      </w:pPr>
+    </w:lvl>
+    <w:lvl w:ilvl="7" w:tplc="40090019" w:tentative="1">
+      <w:start w:val="1"/>
+      <w:numFmt w:val="lowerLetter"/>
+      <w:lvlText w:val="%8."/>
+      <w:lvlJc w:val="left"/>
+      <w:pPr>
+        <w:ind w:left="6120" w:hanging="360"/>
+      </w:pPr>
+    </w:lvl>
+    <w:lvl w:ilvl="8" w:tplc="4009001B" w:tentative="1">
+      <w:start w:val="1"/>
+      <w:numFmt w:val="lowerRoman"/>
+      <w:lvlText w:val="%9."/>
+      <w:lvlJc w:val="right"/>
+      <w:pPr>
+        <w:ind w:left="6840" w:hanging="180"/>
+      </w:pPr>
+    </w:lvl>
+  </w:abstractNum>
+  <w:abstractNum w:abstractNumId="40" w15:restartNumberingAfterBreak="0">
     <w:nsid w:val="7FFD6320"/>
     <w:multiLevelType w:val="hybridMultilevel"/>
     <w:tmpl w:val="D298CD64"/>
@@ -61948,13 +62560,13 @@
     <w:abstractNumId w:val="11"/>
   </w:num>
   <w:num w:numId="5">
-    <w:abstractNumId w:val="37"/>
+    <w:abstractNumId w:val="38"/>
   </w:num>
   <w:num w:numId="6">
     <w:abstractNumId w:val="34"/>
   </w:num>
   <w:num w:numId="7">
-    <w:abstractNumId w:val="39"/>
+    <w:abstractNumId w:val="40"/>
   </w:num>
   <w:num w:numId="8">
     <w:abstractNumId w:val="16"/>
@@ -62038,7 +62650,7 @@
     <w:abstractNumId w:val="19"/>
   </w:num>
   <w:num w:numId="35">
-    <w:abstractNumId w:val="38"/>
+    <w:abstractNumId w:val="39"/>
   </w:num>
   <w:num w:numId="36">
     <w:abstractNumId w:val="2"/>
@@ -62053,6 +62665,9 @@
     <w:abstractNumId w:val="29"/>
   </w:num>
   <w:num w:numId="40">
+    <w:abstractNumId w:val="37"/>
+  </w:num>
+  <w:num w:numId="41">
     <w:abstractNumId w:val="36"/>
   </w:num>
 </w:numbering>

</xml_diff>